<commit_message>
Shell sort en C + Implementacion en JS
</commit_message>
<xml_diff>
--- a/docs/Insertion-sort.docx
+++ b/docs/Insertion-sort.docx
@@ -10,18 +10,289 @@
         <mc:AlternateContent>
           <mc:Choice Requires="wps">
             <w:drawing>
-              <wp:anchor distT="0" distB="0" distL="114300" distR="114300" simplePos="0" relativeHeight="251673600" behindDoc="0" locked="0" layoutInCell="1" allowOverlap="1" wp14:anchorId="4E8A2AC2" wp14:editId="7386FEA6">
+              <wp:anchor distT="0" distB="0" distL="114300" distR="114300" simplePos="0" relativeHeight="251659264" behindDoc="0" locked="0" layoutInCell="1" allowOverlap="1" wp14:anchorId="1F626C3C" wp14:editId="6936AEEE">
+                <wp:simplePos x="0" y="0"/>
+                <wp:positionH relativeFrom="margin">
+                  <wp:align>center</wp:align>
+                </wp:positionH>
+                <wp:positionV relativeFrom="paragraph">
+                  <wp:posOffset>2062480</wp:posOffset>
+                </wp:positionV>
+                <wp:extent cx="3857625" cy="847725"/>
+                <wp:effectExtent l="0" t="0" r="28575" b="28575"/>
+                <wp:wrapNone/>
+                <wp:docPr id="1" name="Cuadro de texto 1"/>
+                <wp:cNvGraphicFramePr/>
+                <a:graphic xmlns:a="http://schemas.openxmlformats.org/drawingml/2006/main">
+                  <a:graphicData uri="http://schemas.microsoft.com/office/word/2010/wordprocessingShape">
+                    <wps:wsp>
+                      <wps:cNvSpPr txBox="1"/>
+                      <wps:spPr>
+                        <a:xfrm>
+                          <a:off x="0" y="0"/>
+                          <a:ext cx="3857625" cy="847725"/>
+                        </a:xfrm>
+                        <a:prstGeom prst="rect">
+                          <a:avLst/>
+                        </a:prstGeom>
+                        <a:solidFill>
+                          <a:schemeClr val="lt1"/>
+                        </a:solidFill>
+                        <a:ln w="6350">
+                          <a:solidFill>
+                            <a:prstClr val="black"/>
+                          </a:solidFill>
+                        </a:ln>
+                      </wps:spPr>
+                      <wps:txbx>
+                        <w:txbxContent>
+                          <w:p>
+                            <w:pPr>
+                              <w:jc w:val="center"/>
+                              <w:rPr>
+                                <w:sz w:val="96"/>
+                                <w:szCs w:val="96"/>
+                                <w:lang w:val="en-US"/>
+                              </w:rPr>
+                            </w:pPr>
+                            <w:r>
+                              <w:rPr>
+                                <w:sz w:val="96"/>
+                                <w:szCs w:val="96"/>
+                                <w:lang w:val="en-US"/>
+                              </w:rPr>
+                              <w:t>Insertion Sort</w:t>
+                            </w:r>
+                          </w:p>
+                        </w:txbxContent>
+                      </wps:txbx>
+                      <wps:bodyPr rot="0" spcFirstLastPara="0" vertOverflow="overflow" horzOverflow="overflow" vert="horz" wrap="square" lIns="91440" tIns="45720" rIns="91440" bIns="45720" numCol="1" spcCol="0" rtlCol="0" fromWordArt="0" anchor="t" anchorCtr="0" forceAA="0" compatLnSpc="1">
+                        <a:prstTxWarp prst="textNoShape">
+                          <a:avLst/>
+                        </a:prstTxWarp>
+                        <a:noAutofit/>
+                      </wps:bodyPr>
+                    </wps:wsp>
+                  </a:graphicData>
+                </a:graphic>
+                <wp14:sizeRelH relativeFrom="margin">
+                  <wp14:pctWidth>0</wp14:pctWidth>
+                </wp14:sizeRelH>
+                <wp14:sizeRelV relativeFrom="margin">
+                  <wp14:pctHeight>0</wp14:pctHeight>
+                </wp14:sizeRelV>
+              </wp:anchor>
+            </w:drawing>
+          </mc:Choice>
+          <mc:Fallback>
+            <w:pict>
+              <v:shapetype w14:anchorId="1F626C3C" id="_x0000_t202" coordsize="21600,21600" o:spt="202" path="m,l,21600r21600,l21600,xe">
+                <v:stroke joinstyle="miter"/>
+                <v:path gradientshapeok="t" o:connecttype="rect"/>
+              </v:shapetype>
+              <v:shape id="Cuadro de texto 1" o:spid="_x0000_s1026" type="#_x0000_t202" style="position:absolute;margin-left:0;margin-top:162.4pt;width:303.75pt;height:66.75pt;z-index:251659264;visibility:visible;mso-wrap-style:square;mso-width-percent:0;mso-height-percent:0;mso-wrap-distance-left:9pt;mso-wrap-distance-top:0;mso-wrap-distance-right:9pt;mso-wrap-distance-bottom:0;mso-position-horizontal:center;mso-position-horizontal-relative:margin;mso-position-vertical:absolute;mso-position-vertical-relative:text;mso-width-percent:0;mso-height-percent:0;mso-width-relative:margin;mso-height-relative:margin;v-text-anchor:top" o:gfxdata="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" fillcolor="white [3201]" strokeweight=".5pt">
+                <v:textbox>
+                  <w:txbxContent>
+                    <w:p>
+                      <w:pPr>
+                        <w:jc w:val="center"/>
+                        <w:rPr>
+                          <w:sz w:val="96"/>
+                          <w:szCs w:val="96"/>
+                          <w:lang w:val="en-US"/>
+                        </w:rPr>
+                      </w:pPr>
+                      <w:r>
+                        <w:rPr>
+                          <w:sz w:val="96"/>
+                          <w:szCs w:val="96"/>
+                          <w:lang w:val="en-US"/>
+                        </w:rPr>
+                        <w:t>Insertion Sort</w:t>
+                      </w:r>
+                    </w:p>
+                  </w:txbxContent>
+                </v:textbox>
+                <w10:wrap anchorx="margin"/>
+              </v:shape>
+            </w:pict>
+          </mc:Fallback>
+        </mc:AlternateContent>
+      </w:r>
+      <w:r>
+        <w:rPr>
+          <w:noProof/>
+        </w:rPr>
+        <mc:AlternateContent>
+          <mc:Choice Requires="wps">
+            <w:drawing>
+              <wp:anchor distT="0" distB="0" distL="114300" distR="114300" simplePos="0" relativeHeight="251671552" behindDoc="0" locked="0" layoutInCell="1" allowOverlap="1" wp14:anchorId="61919D35" wp14:editId="10ED6A95">
+                <wp:simplePos x="0" y="0"/>
+                <wp:positionH relativeFrom="margin">
+                  <wp:posOffset>6386830</wp:posOffset>
+                </wp:positionH>
+                <wp:positionV relativeFrom="paragraph">
+                  <wp:posOffset>-461010</wp:posOffset>
+                </wp:positionV>
+                <wp:extent cx="533400" cy="419100"/>
+                <wp:effectExtent l="38100" t="19050" r="19050" b="38100"/>
+                <wp:wrapNone/>
+                <wp:docPr id="9" name="Estrella: 5 puntas 9"/>
+                <wp:cNvGraphicFramePr/>
+                <a:graphic xmlns:a="http://schemas.openxmlformats.org/drawingml/2006/main">
+                  <a:graphicData uri="http://schemas.microsoft.com/office/word/2010/wordprocessingShape">
+                    <wps:wsp>
+                      <wps:cNvSpPr/>
+                      <wps:spPr>
+                        <a:xfrm>
+                          <a:off x="0" y="0"/>
+                          <a:ext cx="533400" cy="419100"/>
+                        </a:xfrm>
+                        <a:prstGeom prst="star5">
+                          <a:avLst>
+                            <a:gd name="adj" fmla="val 21153"/>
+                            <a:gd name="hf" fmla="val 105146"/>
+                            <a:gd name="vf" fmla="val 110557"/>
+                          </a:avLst>
+                        </a:prstGeom>
+                        <a:solidFill>
+                          <a:srgbClr val="7030A0"/>
+                        </a:solidFill>
+                        <a:ln>
+                          <a:solidFill>
+                            <a:schemeClr val="tx1"/>
+                          </a:solidFill>
+                        </a:ln>
+                      </wps:spPr>
+                      <wps:style>
+                        <a:lnRef idx="2">
+                          <a:schemeClr val="accent1">
+                            <a:shade val="50000"/>
+                          </a:schemeClr>
+                        </a:lnRef>
+                        <a:fillRef idx="1">
+                          <a:schemeClr val="accent1"/>
+                        </a:fillRef>
+                        <a:effectRef idx="0">
+                          <a:schemeClr val="accent1"/>
+                        </a:effectRef>
+                        <a:fontRef idx="minor">
+                          <a:schemeClr val="lt1"/>
+                        </a:fontRef>
+                      </wps:style>
+                      <wps:bodyPr rot="0" spcFirstLastPara="0" vertOverflow="overflow" horzOverflow="overflow" vert="horz" wrap="square" lIns="91440" tIns="45720" rIns="91440" bIns="45720" numCol="1" spcCol="0" rtlCol="0" fromWordArt="0" anchor="ctr" anchorCtr="0" forceAA="0" compatLnSpc="1">
+                        <a:prstTxWarp prst="textNoShape">
+                          <a:avLst/>
+                        </a:prstTxWarp>
+                        <a:noAutofit/>
+                      </wps:bodyPr>
+                    </wps:wsp>
+                  </a:graphicData>
+                </a:graphic>
+              </wp:anchor>
+            </w:drawing>
+          </mc:Choice>
+          <mc:Fallback>
+            <w:pict>
+              <v:shape w14:anchorId="7BAE5F27" id="Estrella: 5 puntas 9" o:spid="_x0000_s1026" style="position:absolute;margin-left:502.9pt;margin-top:-36.3pt;width:42pt;height:33pt;z-index:251671552;visibility:visible;mso-wrap-style:square;mso-wrap-distance-left:9pt;mso-wrap-distance-top:0;mso-wrap-distance-right:9pt;mso-wrap-distance-bottom:0;mso-position-horizontal:absolute;mso-position-horizontal-relative:margin;mso-position-vertical:absolute;mso-position-vertical-relative:text;v-text-anchor:middle" coordsize="533400,419100" o:gfxdata="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" path="m1,160082r196966,-7703l266700,r69733,152379l533399,160082,379530,261959r51999,157140l266700,329683,101871,419099,153870,261959,1,160082xe" fillcolor="#7030a0" strokecolor="black [3213]" strokeweight="1pt">
+                <v:stroke joinstyle="miter"/>
+                <v:path arrowok="t" o:connecttype="custom" o:connectlocs="1,160082;196967,152379;266700,0;336433,152379;533399,160082;379530,261959;431529,419099;266700,329683;101871,419099;153870,261959;1,160082" o:connectangles="0,0,0,0,0,0,0,0,0,0,0"/>
+                <w10:wrap anchorx="margin"/>
+              </v:shape>
+            </w:pict>
+          </mc:Fallback>
+        </mc:AlternateContent>
+      </w:r>
+      <w:r>
+        <w:rPr>
+          <w:noProof/>
+        </w:rPr>
+        <mc:AlternateContent>
+          <mc:Choice Requires="wps">
+            <w:drawing>
+              <wp:anchor distT="0" distB="0" distL="114300" distR="114300" simplePos="0" relativeHeight="251660288" behindDoc="0" locked="0" layoutInCell="1" allowOverlap="1" wp14:anchorId="66C93AFD" wp14:editId="36061B68">
+                <wp:simplePos x="0" y="0"/>
+                <wp:positionH relativeFrom="column">
+                  <wp:posOffset>871856</wp:posOffset>
+                </wp:positionH>
+                <wp:positionV relativeFrom="paragraph">
+                  <wp:posOffset>-280035</wp:posOffset>
+                </wp:positionV>
+                <wp:extent cx="6362700" cy="1428750"/>
+                <wp:effectExtent l="0" t="0" r="19050" b="19050"/>
+                <wp:wrapNone/>
+                <wp:docPr id="2" name="Rectángulo 2"/>
+                <wp:cNvGraphicFramePr/>
+                <a:graphic xmlns:a="http://schemas.openxmlformats.org/drawingml/2006/main">
+                  <a:graphicData uri="http://schemas.microsoft.com/office/word/2010/wordprocessingShape">
+                    <wps:wsp>
+                      <wps:cNvSpPr/>
+                      <wps:spPr>
+                        <a:xfrm>
+                          <a:off x="0" y="0"/>
+                          <a:ext cx="6362700" cy="1428750"/>
+                        </a:xfrm>
+                        <a:prstGeom prst="rect">
+                          <a:avLst/>
+                        </a:prstGeom>
+                      </wps:spPr>
+                      <wps:style>
+                        <a:lnRef idx="2">
+                          <a:schemeClr val="accent6">
+                            <a:shade val="50000"/>
+                          </a:schemeClr>
+                        </a:lnRef>
+                        <a:fillRef idx="1">
+                          <a:schemeClr val="accent6"/>
+                        </a:fillRef>
+                        <a:effectRef idx="0">
+                          <a:schemeClr val="accent6"/>
+                        </a:effectRef>
+                        <a:fontRef idx="minor">
+                          <a:schemeClr val="lt1"/>
+                        </a:fontRef>
+                      </wps:style>
+                      <wps:bodyPr rot="0" spcFirstLastPara="0" vertOverflow="overflow" horzOverflow="overflow" vert="horz" wrap="square" lIns="91440" tIns="45720" rIns="91440" bIns="45720" numCol="1" spcCol="0" rtlCol="0" fromWordArt="0" anchor="ctr" anchorCtr="0" forceAA="0" compatLnSpc="1">
+                        <a:prstTxWarp prst="textNoShape">
+                          <a:avLst/>
+                        </a:prstTxWarp>
+                        <a:noAutofit/>
+                      </wps:bodyPr>
+                    </wps:wsp>
+                  </a:graphicData>
+                </a:graphic>
+                <wp14:sizeRelH relativeFrom="margin">
+                  <wp14:pctWidth>0</wp14:pctWidth>
+                </wp14:sizeRelH>
+              </wp:anchor>
+            </w:drawing>
+          </mc:Choice>
+          <mc:Fallback>
+            <w:pict>
+              <v:rect w14:anchorId="725BF926" id="Rectángulo 2" o:spid="_x0000_s1026" style="position:absolute;margin-left:68.65pt;margin-top:-22.05pt;width:501pt;height:112.5pt;z-index:251660288;visibility:visible;mso-wrap-style:square;mso-width-percent:0;mso-wrap-distance-left:9pt;mso-wrap-distance-top:0;mso-wrap-distance-right:9pt;mso-wrap-distance-bottom:0;mso-position-horizontal:absolute;mso-position-horizontal-relative:text;mso-position-vertical:absolute;mso-position-vertical-relative:text;mso-width-percent:0;mso-width-relative:margin;v-text-anchor:middle" o:gfxdata="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" fillcolor="#70ad47 [3209]" strokecolor="#375623 [1609]" strokeweight="1pt"/>
+            </w:pict>
+          </mc:Fallback>
+        </mc:AlternateContent>
+      </w:r>
+      <w:r>
+        <w:rPr>
+          <w:noProof/>
+        </w:rPr>
+        <mc:AlternateContent>
+          <mc:Choice Requires="wps">
+            <w:drawing>
+              <wp:anchor distT="0" distB="0" distL="114300" distR="114300" simplePos="0" relativeHeight="251670528" behindDoc="0" locked="0" layoutInCell="1" allowOverlap="1" wp14:anchorId="48F4E9C0" wp14:editId="08FB58B7">
                 <wp:simplePos x="0" y="0"/>
                 <wp:positionH relativeFrom="rightMargin">
-                  <wp:posOffset>-3119755</wp:posOffset>
+                  <wp:posOffset>-1819275</wp:posOffset>
                 </wp:positionH>
                 <wp:positionV relativeFrom="paragraph">
-                  <wp:posOffset>1176655</wp:posOffset>
+                  <wp:posOffset>948690</wp:posOffset>
                 </wp:positionV>
-                <wp:extent cx="285750" cy="428625"/>
+                <wp:extent cx="438150" cy="981075"/>
                 <wp:effectExtent l="19050" t="19050" r="38100" b="28575"/>
                 <wp:wrapNone/>
-                <wp:docPr id="10" name="Flecha: hacia abajo 10"/>
+                <wp:docPr id="8" name="Flecha: hacia abajo 8"/>
                 <wp:cNvGraphicFramePr/>
                 <a:graphic xmlns:a="http://schemas.openxmlformats.org/drawingml/2006/main">
                   <a:graphicData uri="http://schemas.microsoft.com/office/word/2010/wordprocessingShape">
@@ -30,7 +301,7 @@
                       <wps:spPr>
                         <a:xfrm flipV="1">
                           <a:off x="0" y="0"/>
-                          <a:ext cx="285750" cy="428625"/>
+                          <a:ext cx="438150" cy="981075"/>
                         </a:xfrm>
                         <a:prstGeom prst="downArrow">
                           <a:avLst/>
@@ -69,9 +340,6 @@
                     </wps:wsp>
                   </a:graphicData>
                 </a:graphic>
-                <wp14:sizeRelH relativeFrom="margin">
-                  <wp14:pctWidth>0</wp14:pctWidth>
-                </wp14:sizeRelH>
                 <wp14:sizeRelV relativeFrom="margin">
                   <wp14:pctHeight>0</wp14:pctHeight>
                 </wp14:sizeRelV>
@@ -80,7 +348,7 @@
           </mc:Choice>
           <mc:Fallback>
             <w:pict>
-              <v:shapetype w14:anchorId="0BB9E7BB" id="_x0000_t67" coordsize="21600,21600" o:spt="67" adj="16200,5400" path="m0@0l@1@0@1,0@2,0@2@0,21600@0,10800,21600xe">
+              <v:shapetype w14:anchorId="2EA096EE" id="_x0000_t67" coordsize="21600,21600" o:spt="67" adj="16200,5400" path="m0@0l@1@0@1,0@2,0@2@0,21600@0,10800,21600xe">
                 <v:stroke joinstyle="miter"/>
                 <v:formulas>
                   <v:f eqn="val #0"/>
@@ -96,7 +364,7 @@
                   <v:h position="#1,#0" xrange="0,10800" yrange="0,21600"/>
                 </v:handles>
               </v:shapetype>
-              <v:shape id="Flecha: hacia abajo 10" o:spid="_x0000_s1026" type="#_x0000_t67" style="position:absolute;margin-left:-245.65pt;margin-top:92.65pt;width:22.5pt;height:33.75pt;flip:y;z-index:251673600;visibility:visible;mso-wrap-style:square;mso-width-percent:0;mso-height-percent:0;mso-wrap-distance-left:9pt;mso-wrap-distance-top:0;mso-wrap-distance-right:9pt;mso-wrap-distance-bottom:0;mso-position-horizontal:absolute;mso-position-horizontal-relative:right-margin-area;mso-position-vertical:absolute;mso-position-vertical-relative:text;mso-width-percent:0;mso-height-percent:0;mso-width-relative:margin;mso-height-relative:margin;v-text-anchor:middle" o:gfxdata="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" adj="14400" fillcolor="#ffc000 [3207]" strokecolor="black [3213]" strokeweight="1pt">
+              <v:shape id="Flecha: hacia abajo 8" o:spid="_x0000_s1026" type="#_x0000_t67" style="position:absolute;margin-left:-143.25pt;margin-top:74.7pt;width:34.5pt;height:77.25pt;flip:y;z-index:251670528;visibility:visible;mso-wrap-style:square;mso-height-percent:0;mso-wrap-distance-left:9pt;mso-wrap-distance-top:0;mso-wrap-distance-right:9pt;mso-wrap-distance-bottom:0;mso-position-horizontal:absolute;mso-position-horizontal-relative:right-margin-area;mso-position-vertical:absolute;mso-position-vertical-relative:text;mso-height-percent:0;mso-height-relative:margin;v-text-anchor:middle" o:gfxdata="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" adj="16777" fillcolor="#ffc000 [3207]" strokecolor="black [3213]" strokeweight="1pt">
                 <w10:wrap anchorx="margin"/>
               </v:shape>
             </w:pict>
@@ -110,241 +378,13 @@
         <mc:AlternateContent>
           <mc:Choice Requires="wps">
             <w:drawing>
-              <wp:anchor distT="0" distB="0" distL="114300" distR="114300" simplePos="0" relativeHeight="251665408" behindDoc="0" locked="0" layoutInCell="1" allowOverlap="1" wp14:anchorId="1A56A246" wp14:editId="3C9594DB">
+              <wp:anchor distT="0" distB="0" distL="114300" distR="114300" simplePos="0" relativeHeight="251663360" behindDoc="0" locked="0" layoutInCell="1" allowOverlap="1" wp14:anchorId="3597B9CF" wp14:editId="251C0498">
                 <wp:simplePos x="0" y="0"/>
-                <wp:positionH relativeFrom="margin">
-                  <wp:posOffset>3738880</wp:posOffset>
+                <wp:positionH relativeFrom="column">
+                  <wp:posOffset>6272530</wp:posOffset>
                 </wp:positionH>
                 <wp:positionV relativeFrom="paragraph">
-                  <wp:posOffset>-60960</wp:posOffset>
-                </wp:positionV>
-                <wp:extent cx="876300" cy="876300"/>
-                <wp:effectExtent l="0" t="0" r="19050" b="19050"/>
-                <wp:wrapNone/>
-                <wp:docPr id="5" name="Rectángulo 5"/>
-                <wp:cNvGraphicFramePr/>
-                <a:graphic xmlns:a="http://schemas.openxmlformats.org/drawingml/2006/main">
-                  <a:graphicData uri="http://schemas.microsoft.com/office/word/2010/wordprocessingShape">
-                    <wps:wsp>
-                      <wps:cNvSpPr/>
-                      <wps:spPr>
-                        <a:xfrm>
-                          <a:off x="0" y="0"/>
-                          <a:ext cx="876300" cy="876300"/>
-                        </a:xfrm>
-                        <a:prstGeom prst="rect">
-                          <a:avLst/>
-                        </a:prstGeom>
-                      </wps:spPr>
-                      <wps:style>
-                        <a:lnRef idx="2">
-                          <a:schemeClr val="accent2">
-                            <a:shade val="50000"/>
-                          </a:schemeClr>
-                        </a:lnRef>
-                        <a:fillRef idx="1">
-                          <a:schemeClr val="accent2"/>
-                        </a:fillRef>
-                        <a:effectRef idx="0">
-                          <a:schemeClr val="accent2"/>
-                        </a:effectRef>
-                        <a:fontRef idx="minor">
-                          <a:schemeClr val="lt1"/>
-                        </a:fontRef>
-                      </wps:style>
-                      <wps:txbx>
-                        <w:txbxContent>
-                          <w:p>
-                            <w:pPr>
-                              <w:jc w:val="center"/>
-                              <w:rPr>
-                                <w:sz w:val="96"/>
-                                <w:szCs w:val="96"/>
-                                <w:lang w:val="en-US"/>
-                              </w:rPr>
-                            </w:pPr>
-                            <w:r>
-                              <w:rPr>
-                                <w:sz w:val="96"/>
-                                <w:szCs w:val="96"/>
-                                <w:lang w:val="en-US"/>
-                              </w:rPr>
-                              <w:t>7</w:t>
-                            </w:r>
-                          </w:p>
-                        </w:txbxContent>
-                      </wps:txbx>
-                      <wps:bodyPr rot="0" spcFirstLastPara="0" vertOverflow="overflow" horzOverflow="overflow" vert="horz" wrap="square" lIns="91440" tIns="45720" rIns="91440" bIns="45720" numCol="1" spcCol="0" rtlCol="0" fromWordArt="0" anchor="ctr" anchorCtr="0" forceAA="0" compatLnSpc="1">
-                        <a:prstTxWarp prst="textNoShape">
-                          <a:avLst/>
-                        </a:prstTxWarp>
-                        <a:noAutofit/>
-                      </wps:bodyPr>
-                    </wps:wsp>
-                  </a:graphicData>
-                </a:graphic>
-              </wp:anchor>
-            </w:drawing>
-          </mc:Choice>
-          <mc:Fallback>
-            <w:pict>
-              <v:rect w14:anchorId="1A56A246" id="Rectángulo 5" o:spid="_x0000_s1026" style="position:absolute;margin-left:294.4pt;margin-top:-4.8pt;width:69pt;height:69pt;z-index:251665408;visibility:visible;mso-wrap-style:square;mso-wrap-distance-left:9pt;mso-wrap-distance-top:0;mso-wrap-distance-right:9pt;mso-wrap-distance-bottom:0;mso-position-horizontal:absolute;mso-position-horizontal-relative:margin;mso-position-vertical:absolute;mso-position-vertical-relative:text;v-text-anchor:middle" o:gfxdata="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" fillcolor="#ed7d31 [3205]" strokecolor="#823b0b [1605]" strokeweight="1pt">
-                <v:textbox>
-                  <w:txbxContent>
-                    <w:p>
-                      <w:pPr>
-                        <w:jc w:val="center"/>
-                        <w:rPr>
-                          <w:sz w:val="96"/>
-                          <w:szCs w:val="96"/>
-                          <w:lang w:val="en-US"/>
-                        </w:rPr>
-                      </w:pPr>
-                      <w:r>
-                        <w:rPr>
-                          <w:sz w:val="96"/>
-                          <w:szCs w:val="96"/>
-                          <w:lang w:val="en-US"/>
-                        </w:rPr>
-                        <w:t>7</w:t>
-                      </w:r>
-                    </w:p>
-                  </w:txbxContent>
-                </v:textbox>
-                <w10:wrap anchorx="margin"/>
-              </v:rect>
-            </w:pict>
-          </mc:Fallback>
-        </mc:AlternateContent>
-      </w:r>
-      <w:r>
-        <w:rPr>
-          <w:noProof/>
-        </w:rPr>
-        <mc:AlternateContent>
-          <mc:Choice Requires="wps">
-            <w:drawing>
-              <wp:anchor distT="0" distB="0" distL="114300" distR="114300" simplePos="0" relativeHeight="251669504" behindDoc="0" locked="0" layoutInCell="1" allowOverlap="1" wp14:anchorId="3F14E8AA" wp14:editId="432147C0">
-                <wp:simplePos x="0" y="0"/>
-                <wp:positionH relativeFrom="margin">
-                  <wp:posOffset>4805680</wp:posOffset>
-                </wp:positionH>
-                <wp:positionV relativeFrom="paragraph">
-                  <wp:posOffset>53340</wp:posOffset>
-                </wp:positionV>
-                <wp:extent cx="876300" cy="876300"/>
-                <wp:effectExtent l="0" t="0" r="19050" b="19050"/>
-                <wp:wrapNone/>
-                <wp:docPr id="7" name="Rectángulo 7"/>
-                <wp:cNvGraphicFramePr/>
-                <a:graphic xmlns:a="http://schemas.openxmlformats.org/drawingml/2006/main">
-                  <a:graphicData uri="http://schemas.microsoft.com/office/word/2010/wordprocessingShape">
-                    <wps:wsp>
-                      <wps:cNvSpPr/>
-                      <wps:spPr>
-                        <a:xfrm>
-                          <a:off x="0" y="0"/>
-                          <a:ext cx="876300" cy="876300"/>
-                        </a:xfrm>
-                        <a:prstGeom prst="rect">
-                          <a:avLst/>
-                        </a:prstGeom>
-                      </wps:spPr>
-                      <wps:style>
-                        <a:lnRef idx="2">
-                          <a:schemeClr val="accent2">
-                            <a:shade val="50000"/>
-                          </a:schemeClr>
-                        </a:lnRef>
-                        <a:fillRef idx="1">
-                          <a:schemeClr val="accent2"/>
-                        </a:fillRef>
-                        <a:effectRef idx="0">
-                          <a:schemeClr val="accent2"/>
-                        </a:effectRef>
-                        <a:fontRef idx="minor">
-                          <a:schemeClr val="lt1"/>
-                        </a:fontRef>
-                      </wps:style>
-                      <wps:txbx>
-                        <w:txbxContent>
-                          <w:p>
-                            <w:pPr>
-                              <w:jc w:val="center"/>
-                              <w:rPr>
-                                <w:sz w:val="96"/>
-                                <w:szCs w:val="96"/>
-                                <w:lang w:val="en-US"/>
-                              </w:rPr>
-                            </w:pPr>
-                            <w:r>
-                              <w:rPr>
-                                <w:sz w:val="96"/>
-                                <w:szCs w:val="96"/>
-                                <w:lang w:val="en-US"/>
-                              </w:rPr>
-                              <w:t>6</w:t>
-                            </w:r>
-                          </w:p>
-                        </w:txbxContent>
-                      </wps:txbx>
-                      <wps:bodyPr rot="0" spcFirstLastPara="0" vertOverflow="overflow" horzOverflow="overflow" vert="horz" wrap="square" lIns="91440" tIns="45720" rIns="91440" bIns="45720" numCol="1" spcCol="0" rtlCol="0" fromWordArt="0" anchor="ctr" anchorCtr="0" forceAA="0" compatLnSpc="1">
-                        <a:prstTxWarp prst="textNoShape">
-                          <a:avLst/>
-                        </a:prstTxWarp>
-                        <a:noAutofit/>
-                      </wps:bodyPr>
-                    </wps:wsp>
-                  </a:graphicData>
-                </a:graphic>
-              </wp:anchor>
-            </w:drawing>
-          </mc:Choice>
-          <mc:Fallback>
-            <w:pict>
-              <v:rect w14:anchorId="3F14E8AA" id="Rectángulo 7" o:spid="_x0000_s1027" style="position:absolute;margin-left:378.4pt;margin-top:4.2pt;width:69pt;height:69pt;z-index:251669504;visibility:visible;mso-wrap-style:square;mso-wrap-distance-left:9pt;mso-wrap-distance-top:0;mso-wrap-distance-right:9pt;mso-wrap-distance-bottom:0;mso-position-horizontal:absolute;mso-position-horizontal-relative:margin;mso-position-vertical:absolute;mso-position-vertical-relative:text;v-text-anchor:middle" o:gfxdata="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" fillcolor="#ed7d31 [3205]" strokecolor="#823b0b [1605]" strokeweight="1pt">
-                <v:textbox>
-                  <w:txbxContent>
-                    <w:p>
-                      <w:pPr>
-                        <w:jc w:val="center"/>
-                        <w:rPr>
-                          <w:sz w:val="96"/>
-                          <w:szCs w:val="96"/>
-                          <w:lang w:val="en-US"/>
-                        </w:rPr>
-                      </w:pPr>
-                      <w:r>
-                        <w:rPr>
-                          <w:sz w:val="96"/>
-                          <w:szCs w:val="96"/>
-                          <w:lang w:val="en-US"/>
-                        </w:rPr>
-                        <w:t>6</w:t>
-                      </w:r>
-                    </w:p>
-                  </w:txbxContent>
-                </v:textbox>
-                <w10:wrap anchorx="margin"/>
-              </v:rect>
-            </w:pict>
-          </mc:Fallback>
-        </mc:AlternateContent>
-      </w:r>
-      <w:r>
-        <w:rPr>
-          <w:noProof/>
-        </w:rPr>
-        <mc:AlternateContent>
-          <mc:Choice Requires="wps">
-            <w:drawing>
-              <wp:anchor distT="0" distB="0" distL="114300" distR="114300" simplePos="0" relativeHeight="251663360" behindDoc="0" locked="0" layoutInCell="1" allowOverlap="1" wp14:anchorId="3597B9CF" wp14:editId="1F813510">
-                <wp:simplePos x="0" y="0"/>
-                <wp:positionH relativeFrom="column">
-                  <wp:posOffset>6463030</wp:posOffset>
-                </wp:positionH>
-                <wp:positionV relativeFrom="paragraph">
-                  <wp:posOffset>24765</wp:posOffset>
+                  <wp:posOffset>-3810</wp:posOffset>
                 </wp:positionV>
                 <wp:extent cx="781050" cy="838200"/>
                 <wp:effectExtent l="0" t="0" r="19050" b="19050"/>
@@ -423,7 +463,7 @@
           </mc:Choice>
           <mc:Fallback>
             <w:pict>
-              <v:rect w14:anchorId="3597B9CF" id="Rectángulo 4" o:spid="_x0000_s1028" style="position:absolute;margin-left:508.9pt;margin-top:1.95pt;width:61.5pt;height:66pt;z-index:251663360;visibility:visible;mso-wrap-style:square;mso-width-percent:0;mso-height-percent:0;mso-wrap-distance-left:9pt;mso-wrap-distance-top:0;mso-wrap-distance-right:9pt;mso-wrap-distance-bottom:0;mso-position-horizontal:absolute;mso-position-horizontal-relative:text;mso-position-vertical:absolute;mso-position-vertical-relative:text;mso-width-percent:0;mso-height-percent:0;mso-width-relative:margin;mso-height-relative:margin;v-text-anchor:middle" o:gfxdata="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" fillcolor="#ed7d31 [3205]" strokecolor="#823b0b [1605]" strokeweight="1pt">
+              <v:rect w14:anchorId="3597B9CF" id="Rectángulo 4" o:spid="_x0000_s1027" style="position:absolute;margin-left:493.9pt;margin-top:-.3pt;width:61.5pt;height:66pt;z-index:251663360;visibility:visible;mso-wrap-style:square;mso-width-percent:0;mso-height-percent:0;mso-wrap-distance-left:9pt;mso-wrap-distance-top:0;mso-wrap-distance-right:9pt;mso-wrap-distance-bottom:0;mso-position-horizontal:absolute;mso-position-horizontal-relative:text;mso-position-vertical:absolute;mso-position-vertical-relative:text;mso-width-percent:0;mso-height-percent:0;mso-width-relative:margin;mso-height-relative:margin;v-text-anchor:middle" o:gfxdata="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" fillcolor="#ed7d31 [3205]" strokecolor="#823b0b [1605]" strokeweight="1pt">
                 <v:textbox>
                   <w:txbxContent>
                     <w:p>
@@ -459,18 +499,246 @@
         <mc:AlternateContent>
           <mc:Choice Requires="wps">
             <w:drawing>
-              <wp:anchor distT="0" distB="0" distL="114300" distR="114300" simplePos="0" relativeHeight="251670528" behindDoc="0" locked="0" layoutInCell="1" allowOverlap="1" wp14:anchorId="48F4E9C0" wp14:editId="24FCE72F">
+              <wp:anchor distT="0" distB="0" distL="114300" distR="114300" simplePos="0" relativeHeight="251665408" behindDoc="0" locked="0" layoutInCell="1" allowOverlap="1" wp14:anchorId="1A56A246" wp14:editId="2DC5546C">
+                <wp:simplePos x="0" y="0"/>
+                <wp:positionH relativeFrom="margin">
+                  <wp:posOffset>4929505</wp:posOffset>
+                </wp:positionH>
+                <wp:positionV relativeFrom="paragraph">
+                  <wp:posOffset>-3810</wp:posOffset>
+                </wp:positionV>
+                <wp:extent cx="876300" cy="876300"/>
+                <wp:effectExtent l="0" t="0" r="19050" b="19050"/>
+                <wp:wrapNone/>
+                <wp:docPr id="5" name="Rectángulo 5"/>
+                <wp:cNvGraphicFramePr/>
+                <a:graphic xmlns:a="http://schemas.openxmlformats.org/drawingml/2006/main">
+                  <a:graphicData uri="http://schemas.microsoft.com/office/word/2010/wordprocessingShape">
+                    <wps:wsp>
+                      <wps:cNvSpPr/>
+                      <wps:spPr>
+                        <a:xfrm>
+                          <a:off x="0" y="0"/>
+                          <a:ext cx="876300" cy="876300"/>
+                        </a:xfrm>
+                        <a:prstGeom prst="rect">
+                          <a:avLst/>
+                        </a:prstGeom>
+                      </wps:spPr>
+                      <wps:style>
+                        <a:lnRef idx="2">
+                          <a:schemeClr val="accent2">
+                            <a:shade val="50000"/>
+                          </a:schemeClr>
+                        </a:lnRef>
+                        <a:fillRef idx="1">
+                          <a:schemeClr val="accent2"/>
+                        </a:fillRef>
+                        <a:effectRef idx="0">
+                          <a:schemeClr val="accent2"/>
+                        </a:effectRef>
+                        <a:fontRef idx="minor">
+                          <a:schemeClr val="lt1"/>
+                        </a:fontRef>
+                      </wps:style>
+                      <wps:txbx>
+                        <w:txbxContent>
+                          <w:p>
+                            <w:pPr>
+                              <w:jc w:val="center"/>
+                              <w:rPr>
+                                <w:sz w:val="96"/>
+                                <w:szCs w:val="96"/>
+                                <w:lang w:val="en-US"/>
+                              </w:rPr>
+                            </w:pPr>
+                            <w:r>
+                              <w:rPr>
+                                <w:sz w:val="96"/>
+                                <w:szCs w:val="96"/>
+                                <w:lang w:val="en-US"/>
+                              </w:rPr>
+                              <w:t>7</w:t>
+                            </w:r>
+                          </w:p>
+                        </w:txbxContent>
+                      </wps:txbx>
+                      <wps:bodyPr rot="0" spcFirstLastPara="0" vertOverflow="overflow" horzOverflow="overflow" vert="horz" wrap="square" lIns="91440" tIns="45720" rIns="91440" bIns="45720" numCol="1" spcCol="0" rtlCol="0" fromWordArt="0" anchor="ctr" anchorCtr="0" forceAA="0" compatLnSpc="1">
+                        <a:prstTxWarp prst="textNoShape">
+                          <a:avLst/>
+                        </a:prstTxWarp>
+                        <a:noAutofit/>
+                      </wps:bodyPr>
+                    </wps:wsp>
+                  </a:graphicData>
+                </a:graphic>
+              </wp:anchor>
+            </w:drawing>
+          </mc:Choice>
+          <mc:Fallback>
+            <w:pict>
+              <v:rect w14:anchorId="1A56A246" id="Rectángulo 5" o:spid="_x0000_s1028" style="position:absolute;margin-left:388.15pt;margin-top:-.3pt;width:69pt;height:69pt;z-index:251665408;visibility:visible;mso-wrap-style:square;mso-wrap-distance-left:9pt;mso-wrap-distance-top:0;mso-wrap-distance-right:9pt;mso-wrap-distance-bottom:0;mso-position-horizontal:absolute;mso-position-horizontal-relative:margin;mso-position-vertical:absolute;mso-position-vertical-relative:text;v-text-anchor:middle" o:gfxdata="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" fillcolor="#ed7d31 [3205]" strokecolor="#823b0b [1605]" strokeweight="1pt">
+                <v:textbox>
+                  <w:txbxContent>
+                    <w:p>
+                      <w:pPr>
+                        <w:jc w:val="center"/>
+                        <w:rPr>
+                          <w:sz w:val="96"/>
+                          <w:szCs w:val="96"/>
+                          <w:lang w:val="en-US"/>
+                        </w:rPr>
+                      </w:pPr>
+                      <w:r>
+                        <w:rPr>
+                          <w:sz w:val="96"/>
+                          <w:szCs w:val="96"/>
+                          <w:lang w:val="en-US"/>
+                        </w:rPr>
+                        <w:t>7</w:t>
+                      </w:r>
+                    </w:p>
+                  </w:txbxContent>
+                </v:textbox>
+                <w10:wrap anchorx="margin"/>
+              </v:rect>
+            </w:pict>
+          </mc:Fallback>
+        </mc:AlternateContent>
+      </w:r>
+      <w:r>
+        <w:rPr>
+          <w:noProof/>
+        </w:rPr>
+        <mc:AlternateContent>
+          <mc:Choice Requires="wps">
+            <w:drawing>
+              <wp:anchor distT="0" distB="0" distL="114300" distR="114300" simplePos="0" relativeHeight="251669504" behindDoc="0" locked="0" layoutInCell="1" allowOverlap="1" wp14:anchorId="3F14E8AA" wp14:editId="69AF9BFE">
+                <wp:simplePos x="0" y="0"/>
+                <wp:positionH relativeFrom="margin">
+                  <wp:align>center</wp:align>
+                </wp:positionH>
+                <wp:positionV relativeFrom="paragraph">
+                  <wp:posOffset>-3810</wp:posOffset>
+                </wp:positionV>
+                <wp:extent cx="876300" cy="876300"/>
+                <wp:effectExtent l="0" t="0" r="19050" b="19050"/>
+                <wp:wrapNone/>
+                <wp:docPr id="7" name="Rectángulo 7"/>
+                <wp:cNvGraphicFramePr/>
+                <a:graphic xmlns:a="http://schemas.openxmlformats.org/drawingml/2006/main">
+                  <a:graphicData uri="http://schemas.microsoft.com/office/word/2010/wordprocessingShape">
+                    <wps:wsp>
+                      <wps:cNvSpPr/>
+                      <wps:spPr>
+                        <a:xfrm>
+                          <a:off x="0" y="0"/>
+                          <a:ext cx="876300" cy="876300"/>
+                        </a:xfrm>
+                        <a:prstGeom prst="rect">
+                          <a:avLst/>
+                        </a:prstGeom>
+                      </wps:spPr>
+                      <wps:style>
+                        <a:lnRef idx="2">
+                          <a:schemeClr val="accent2">
+                            <a:shade val="50000"/>
+                          </a:schemeClr>
+                        </a:lnRef>
+                        <a:fillRef idx="1">
+                          <a:schemeClr val="accent2"/>
+                        </a:fillRef>
+                        <a:effectRef idx="0">
+                          <a:schemeClr val="accent2"/>
+                        </a:effectRef>
+                        <a:fontRef idx="minor">
+                          <a:schemeClr val="lt1"/>
+                        </a:fontRef>
+                      </wps:style>
+                      <wps:txbx>
+                        <w:txbxContent>
+                          <w:p>
+                            <w:pPr>
+                              <w:jc w:val="center"/>
+                              <w:rPr>
+                                <w:sz w:val="96"/>
+                                <w:szCs w:val="96"/>
+                                <w:lang w:val="en-US"/>
+                              </w:rPr>
+                            </w:pPr>
+                            <w:r>
+                              <w:rPr>
+                                <w:sz w:val="96"/>
+                                <w:szCs w:val="96"/>
+                                <w:lang w:val="en-US"/>
+                              </w:rPr>
+                              <w:t>6</w:t>
+                            </w:r>
+                          </w:p>
+                        </w:txbxContent>
+                      </wps:txbx>
+                      <wps:bodyPr rot="0" spcFirstLastPara="0" vertOverflow="overflow" horzOverflow="overflow" vert="horz" wrap="square" lIns="91440" tIns="45720" rIns="91440" bIns="45720" numCol="1" spcCol="0" rtlCol="0" fromWordArt="0" anchor="ctr" anchorCtr="0" forceAA="0" compatLnSpc="1">
+                        <a:prstTxWarp prst="textNoShape">
+                          <a:avLst/>
+                        </a:prstTxWarp>
+                        <a:noAutofit/>
+                      </wps:bodyPr>
+                    </wps:wsp>
+                  </a:graphicData>
+                </a:graphic>
+              </wp:anchor>
+            </w:drawing>
+          </mc:Choice>
+          <mc:Fallback>
+            <w:pict>
+              <v:rect w14:anchorId="3F14E8AA" id="Rectángulo 7" o:spid="_x0000_s1029" style="position:absolute;margin-left:0;margin-top:-.3pt;width:69pt;height:69pt;z-index:251669504;visibility:visible;mso-wrap-style:square;mso-wrap-distance-left:9pt;mso-wrap-distance-top:0;mso-wrap-distance-right:9pt;mso-wrap-distance-bottom:0;mso-position-horizontal:center;mso-position-horizontal-relative:margin;mso-position-vertical:absolute;mso-position-vertical-relative:text;v-text-anchor:middle" o:gfxdata="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" fillcolor="#ed7d31 [3205]" strokecolor="#823b0b [1605]" strokeweight="1pt">
+                <v:textbox>
+                  <w:txbxContent>
+                    <w:p>
+                      <w:pPr>
+                        <w:jc w:val="center"/>
+                        <w:rPr>
+                          <w:sz w:val="96"/>
+                          <w:szCs w:val="96"/>
+                          <w:lang w:val="en-US"/>
+                        </w:rPr>
+                      </w:pPr>
+                      <w:r>
+                        <w:rPr>
+                          <w:sz w:val="96"/>
+                          <w:szCs w:val="96"/>
+                          <w:lang w:val="en-US"/>
+                        </w:rPr>
+                        <w:t>6</w:t>
+                      </w:r>
+                    </w:p>
+                  </w:txbxContent>
+                </v:textbox>
+                <w10:wrap anchorx="margin"/>
+              </v:rect>
+            </w:pict>
+          </mc:Fallback>
+        </mc:AlternateContent>
+      </w:r>
+      <w:r>
+        <w:rPr>
+          <w:noProof/>
+        </w:rPr>
+        <mc:AlternateContent>
+          <mc:Choice Requires="wps">
+            <w:drawing>
+              <wp:anchor distT="0" distB="0" distL="114300" distR="114300" simplePos="0" relativeHeight="251673600" behindDoc="0" locked="0" layoutInCell="1" allowOverlap="1" wp14:anchorId="4E8A2AC2" wp14:editId="525E2DF7">
                 <wp:simplePos x="0" y="0"/>
                 <wp:positionH relativeFrom="rightMargin">
-                  <wp:posOffset>-1600200</wp:posOffset>
+                  <wp:posOffset>-3119755</wp:posOffset>
                 </wp:positionH>
                 <wp:positionV relativeFrom="paragraph">
-                  <wp:posOffset>1005840</wp:posOffset>
+                  <wp:posOffset>1176655</wp:posOffset>
                 </wp:positionV>
-                <wp:extent cx="438150" cy="981075"/>
+                <wp:extent cx="285750" cy="428625"/>
                 <wp:effectExtent l="19050" t="19050" r="38100" b="28575"/>
                 <wp:wrapNone/>
-                <wp:docPr id="8" name="Flecha: hacia abajo 8"/>
+                <wp:docPr id="10" name="Flecha: hacia abajo 10"/>
                 <wp:cNvGraphicFramePr/>
                 <a:graphic xmlns:a="http://schemas.openxmlformats.org/drawingml/2006/main">
                   <a:graphicData uri="http://schemas.microsoft.com/office/word/2010/wordprocessingShape">
@@ -479,7 +747,7 @@
                       <wps:spPr>
                         <a:xfrm flipV="1">
                           <a:off x="0" y="0"/>
-                          <a:ext cx="438150" cy="981075"/>
+                          <a:ext cx="285750" cy="428625"/>
                         </a:xfrm>
                         <a:prstGeom prst="downArrow">
                           <a:avLst/>
@@ -518,6 +786,9 @@
                     </wps:wsp>
                   </a:graphicData>
                 </a:graphic>
+                <wp14:sizeRelH relativeFrom="margin">
+                  <wp14:pctWidth>0</wp14:pctWidth>
+                </wp14:sizeRelH>
                 <wp14:sizeRelV relativeFrom="margin">
                   <wp14:pctHeight>0</wp14:pctHeight>
                 </wp14:sizeRelV>
@@ -526,91 +797,7 @@
           </mc:Choice>
           <mc:Fallback>
             <w:pict>
-              <v:shape w14:anchorId="0269741D" id="Flecha: hacia abajo 8" o:spid="_x0000_s1026" type="#_x0000_t67" style="position:absolute;margin-left:-126pt;margin-top:79.2pt;width:34.5pt;height:77.25pt;flip:y;z-index:251670528;visibility:visible;mso-wrap-style:square;mso-height-percent:0;mso-wrap-distance-left:9pt;mso-wrap-distance-top:0;mso-wrap-distance-right:9pt;mso-wrap-distance-bottom:0;mso-position-horizontal:absolute;mso-position-horizontal-relative:right-margin-area;mso-position-vertical:absolute;mso-position-vertical-relative:text;mso-height-percent:0;mso-height-relative:margin;v-text-anchor:middle" o:gfxdata="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" adj="16777" fillcolor="#ffc000 [3207]" strokecolor="black [3213]" strokeweight="1pt">
-                <w10:wrap anchorx="margin"/>
-              </v:shape>
-            </w:pict>
-          </mc:Fallback>
-        </mc:AlternateContent>
-      </w:r>
-      <w:r>
-        <w:rPr>
-          <w:noProof/>
-        </w:rPr>
-        <mc:AlternateContent>
-          <mc:Choice Requires="wps">
-            <w:drawing>
-              <wp:anchor distT="0" distB="0" distL="114300" distR="114300" simplePos="0" relativeHeight="251671552" behindDoc="0" locked="0" layoutInCell="1" allowOverlap="1" wp14:anchorId="61919D35" wp14:editId="231D64F8">
-                <wp:simplePos x="0" y="0"/>
-                <wp:positionH relativeFrom="margin">
-                  <wp:posOffset>6600825</wp:posOffset>
-                </wp:positionH>
-                <wp:positionV relativeFrom="paragraph">
-                  <wp:posOffset>-461010</wp:posOffset>
-                </wp:positionV>
-                <wp:extent cx="533400" cy="419100"/>
-                <wp:effectExtent l="19050" t="19050" r="38100" b="38100"/>
-                <wp:wrapNone/>
-                <wp:docPr id="9" name="Estrella: 5 puntas 9"/>
-                <wp:cNvGraphicFramePr/>
-                <a:graphic xmlns:a="http://schemas.openxmlformats.org/drawingml/2006/main">
-                  <a:graphicData uri="http://schemas.microsoft.com/office/word/2010/wordprocessingShape">
-                    <wps:wsp>
-                      <wps:cNvSpPr/>
-                      <wps:spPr>
-                        <a:xfrm>
-                          <a:off x="0" y="0"/>
-                          <a:ext cx="533400" cy="419100"/>
-                        </a:xfrm>
-                        <a:prstGeom prst="star5">
-                          <a:avLst>
-                            <a:gd name="adj" fmla="val 23209"/>
-                            <a:gd name="hf" fmla="val 105146"/>
-                            <a:gd name="vf" fmla="val 110557"/>
-                          </a:avLst>
-                        </a:prstGeom>
-                        <a:solidFill>
-                          <a:srgbClr val="7030A0"/>
-                        </a:solidFill>
-                        <a:ln>
-                          <a:solidFill>
-                            <a:schemeClr val="tx1"/>
-                          </a:solidFill>
-                        </a:ln>
-                      </wps:spPr>
-                      <wps:style>
-                        <a:lnRef idx="2">
-                          <a:schemeClr val="accent1">
-                            <a:shade val="50000"/>
-                          </a:schemeClr>
-                        </a:lnRef>
-                        <a:fillRef idx="1">
-                          <a:schemeClr val="accent1"/>
-                        </a:fillRef>
-                        <a:effectRef idx="0">
-                          <a:schemeClr val="accent1"/>
-                        </a:effectRef>
-                        <a:fontRef idx="minor">
-                          <a:schemeClr val="lt1"/>
-                        </a:fontRef>
-                      </wps:style>
-                      <wps:bodyPr rot="0" spcFirstLastPara="0" vertOverflow="overflow" horzOverflow="overflow" vert="horz" wrap="square" lIns="91440" tIns="45720" rIns="91440" bIns="45720" numCol="1" spcCol="0" rtlCol="0" fromWordArt="0" anchor="ctr" anchorCtr="0" forceAA="0" compatLnSpc="1">
-                        <a:prstTxWarp prst="textNoShape">
-                          <a:avLst/>
-                        </a:prstTxWarp>
-                        <a:noAutofit/>
-                      </wps:bodyPr>
-                    </wps:wsp>
-                  </a:graphicData>
-                </a:graphic>
-              </wp:anchor>
-            </w:drawing>
-          </mc:Choice>
-          <mc:Fallback>
-            <w:pict>
-              <v:shape w14:anchorId="528521B4" id="Estrella: 5 puntas 9" o:spid="_x0000_s1026" style="position:absolute;margin-left:519.75pt;margin-top:-36.3pt;width:42pt;height:33pt;z-index:251671552;visibility:visible;mso-wrap-style:square;mso-wrap-distance-left:9pt;mso-wrap-distance-top:0;mso-wrap-distance-right:9pt;mso-wrap-distance-bottom:0;mso-position-horizontal:absolute;mso-position-horizontal-relative:margin;mso-position-vertical:absolute;mso-position-vertical-relative:text;v-text-anchor:middle" coordsize="533400,419100" o:gfxdata="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" path="m1,160082l190190,144672,266700,r76510,144672l533399,160082,390497,264903r41032,154196l266700,339210,101871,419099,142903,264903,1,160082xe" fillcolor="#7030a0" strokecolor="black [3213]" strokeweight="1pt">
-                <v:stroke joinstyle="miter"/>
-                <v:path arrowok="t" o:connecttype="custom" o:connectlocs="1,160082;190190,144672;266700,0;343210,144672;533399,160082;390497,264903;431529,419099;266700,339210;101871,419099;142903,264903;1,160082" o:connectangles="0,0,0,0,0,0,0,0,0,0,0"/>
+              <v:shape w14:anchorId="1F4117F8" id="Flecha: hacia abajo 10" o:spid="_x0000_s1026" type="#_x0000_t67" style="position:absolute;margin-left:-245.65pt;margin-top:92.65pt;width:22.5pt;height:33.75pt;flip:y;z-index:251673600;visibility:visible;mso-wrap-style:square;mso-width-percent:0;mso-height-percent:0;mso-wrap-distance-left:9pt;mso-wrap-distance-top:0;mso-wrap-distance-right:9pt;mso-wrap-distance-bottom:0;mso-position-horizontal:absolute;mso-position-horizontal-relative:right-margin-area;mso-position-vertical:absolute;mso-position-vertical-relative:text;mso-width-percent:0;mso-height-percent:0;mso-width-relative:margin;mso-height-relative:margin;v-text-anchor:middle" o:gfxdata="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" adj="14400" fillcolor="#ffc000 [3207]" strokecolor="black [3213]" strokeweight="1pt">
                 <w10:wrap anchorx="margin"/>
               </v:shape>
             </w:pict>
@@ -702,7 +889,7 @@
           </mc:Choice>
           <mc:Fallback>
             <w:pict>
-              <v:rect w14:anchorId="20543D5A" id="Rectángulo 3" o:spid="_x0000_s1029" style="position:absolute;margin-left:187.9pt;margin-top:-.3pt;width:69pt;height:69pt;z-index:251661312;visibility:visible;mso-wrap-style:square;mso-wrap-distance-left:9pt;mso-wrap-distance-top:0;mso-wrap-distance-right:9pt;mso-wrap-distance-bottom:0;mso-position-horizontal:absolute;mso-position-horizontal-relative:text;mso-position-vertical:absolute;mso-position-vertical-relative:text;v-text-anchor:middle" o:gfxdata="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" fillcolor="#ed7d31 [3205]" strokecolor="#823b0b [1605]" strokeweight="1pt">
+              <v:rect w14:anchorId="20543D5A" id="Rectángulo 3" o:spid="_x0000_s1030" style="position:absolute;margin-left:187.9pt;margin-top:-.3pt;width:69pt;height:69pt;z-index:251661312;visibility:visible;mso-wrap-style:square;mso-wrap-distance-left:9pt;mso-wrap-distance-top:0;mso-wrap-distance-right:9pt;mso-wrap-distance-bottom:0;mso-position-horizontal:absolute;mso-position-horizontal-relative:text;mso-position-vertical:absolute;mso-position-vertical-relative:text;v-text-anchor:middle" o:gfxdata="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" fillcolor="#ed7d31 [3205]" strokecolor="#823b0b [1605]" strokeweight="1pt">
                 <v:textbox>
                   <w:txbxContent>
                     <w:p>
@@ -737,7 +924,7 @@
         <mc:AlternateContent>
           <mc:Choice Requires="wps">
             <w:drawing>
-              <wp:anchor distT="0" distB="0" distL="114300" distR="114300" simplePos="0" relativeHeight="251667456" behindDoc="0" locked="0" layoutInCell="1" allowOverlap="1" wp14:anchorId="628EA5F5" wp14:editId="353589A9">
+              <wp:anchor distT="0" distB="0" distL="114300" distR="114300" simplePos="0" relativeHeight="251667456" behindDoc="0" locked="0" layoutInCell="1" allowOverlap="1" wp14:anchorId="628EA5F5" wp14:editId="6E151DBE">
                 <wp:simplePos x="0" y="0"/>
                 <wp:positionH relativeFrom="margin">
                   <wp:posOffset>1119505</wp:posOffset>
@@ -815,7 +1002,7 @@
           </mc:Choice>
           <mc:Fallback>
             <w:pict>
-              <v:rect w14:anchorId="628EA5F5" id="Rectángulo 6" o:spid="_x0000_s1030" style="position:absolute;margin-left:88.15pt;margin-top:-.3pt;width:69pt;height:69pt;z-index:251667456;visibility:visible;mso-wrap-style:square;mso-wrap-distance-left:9pt;mso-wrap-distance-top:0;mso-wrap-distance-right:9pt;mso-wrap-distance-bottom:0;mso-position-horizontal:absolute;mso-position-horizontal-relative:margin;mso-position-vertical:absolute;mso-position-vertical-relative:text;v-text-anchor:middle" o:gfxdata="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" fillcolor="#ed7d31 [3205]" strokecolor="#823b0b [1605]" strokeweight="1pt">
+              <v:rect w14:anchorId="628EA5F5" id="Rectángulo 6" o:spid="_x0000_s1031" style="position:absolute;margin-left:88.15pt;margin-top:-.3pt;width:69pt;height:69pt;z-index:251667456;visibility:visible;mso-wrap-style:square;mso-wrap-distance-left:9pt;mso-wrap-distance-top:0;mso-wrap-distance-right:9pt;mso-wrap-distance-bottom:0;mso-position-horizontal:absolute;mso-position-horizontal-relative:margin;mso-position-vertical:absolute;mso-position-vertical-relative:text;v-text-anchor:middle" o:gfxdata="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" fillcolor="#ed7d31 [3205]" strokecolor="#823b0b [1605]" strokeweight="1pt">
                 <v:textbox>
                   <w:txbxContent>
                     <w:p>
@@ -840,190 +1027,6 @@
                 </v:textbox>
                 <w10:wrap anchorx="margin"/>
               </v:rect>
-            </w:pict>
-          </mc:Fallback>
-        </mc:AlternateContent>
-      </w:r>
-      <w:r>
-        <w:rPr>
-          <w:noProof/>
-        </w:rPr>
-        <mc:AlternateContent>
-          <mc:Choice Requires="wps">
-            <w:drawing>
-              <wp:anchor distT="0" distB="0" distL="114300" distR="114300" simplePos="0" relativeHeight="251660288" behindDoc="0" locked="0" layoutInCell="1" allowOverlap="1" wp14:anchorId="66C93AFD" wp14:editId="3AACC254">
-                <wp:simplePos x="0" y="0"/>
-                <wp:positionH relativeFrom="column">
-                  <wp:posOffset>871855</wp:posOffset>
-                </wp:positionH>
-                <wp:positionV relativeFrom="paragraph">
-                  <wp:posOffset>-280035</wp:posOffset>
-                </wp:positionV>
-                <wp:extent cx="6677025" cy="1428750"/>
-                <wp:effectExtent l="0" t="0" r="28575" b="19050"/>
-                <wp:wrapNone/>
-                <wp:docPr id="2" name="Rectángulo 2"/>
-                <wp:cNvGraphicFramePr/>
-                <a:graphic xmlns:a="http://schemas.openxmlformats.org/drawingml/2006/main">
-                  <a:graphicData uri="http://schemas.microsoft.com/office/word/2010/wordprocessingShape">
-                    <wps:wsp>
-                      <wps:cNvSpPr/>
-                      <wps:spPr>
-                        <a:xfrm>
-                          <a:off x="0" y="0"/>
-                          <a:ext cx="6677025" cy="1428750"/>
-                        </a:xfrm>
-                        <a:prstGeom prst="rect">
-                          <a:avLst/>
-                        </a:prstGeom>
-                      </wps:spPr>
-                      <wps:style>
-                        <a:lnRef idx="2">
-                          <a:schemeClr val="accent6">
-                            <a:shade val="50000"/>
-                          </a:schemeClr>
-                        </a:lnRef>
-                        <a:fillRef idx="1">
-                          <a:schemeClr val="accent6"/>
-                        </a:fillRef>
-                        <a:effectRef idx="0">
-                          <a:schemeClr val="accent6"/>
-                        </a:effectRef>
-                        <a:fontRef idx="minor">
-                          <a:schemeClr val="lt1"/>
-                        </a:fontRef>
-                      </wps:style>
-                      <wps:bodyPr rot="0" spcFirstLastPara="0" vertOverflow="overflow" horzOverflow="overflow" vert="horz" wrap="square" lIns="91440" tIns="45720" rIns="91440" bIns="45720" numCol="1" spcCol="0" rtlCol="0" fromWordArt="0" anchor="ctr" anchorCtr="0" forceAA="0" compatLnSpc="1">
-                        <a:prstTxWarp prst="textNoShape">
-                          <a:avLst/>
-                        </a:prstTxWarp>
-                        <a:noAutofit/>
-                      </wps:bodyPr>
-                    </wps:wsp>
-                  </a:graphicData>
-                </a:graphic>
-              </wp:anchor>
-            </w:drawing>
-          </mc:Choice>
-          <mc:Fallback>
-            <w:pict>
-              <v:rect w14:anchorId="0CD368F1" id="Rectángulo 2" o:spid="_x0000_s1026" style="position:absolute;margin-left:68.65pt;margin-top:-22.05pt;width:525.75pt;height:112.5pt;z-index:251660288;visibility:visible;mso-wrap-style:square;mso-wrap-distance-left:9pt;mso-wrap-distance-top:0;mso-wrap-distance-right:9pt;mso-wrap-distance-bottom:0;mso-position-horizontal:absolute;mso-position-horizontal-relative:text;mso-position-vertical:absolute;mso-position-vertical-relative:text;v-text-anchor:middle" o:gfxdata="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" fillcolor="#70ad47 [3209]" strokecolor="#375623 [1609]" strokeweight="1pt"/>
-            </w:pict>
-          </mc:Fallback>
-        </mc:AlternateContent>
-      </w:r>
-      <w:r>
-        <w:rPr>
-          <w:noProof/>
-        </w:rPr>
-        <mc:AlternateContent>
-          <mc:Choice Requires="wps">
-            <w:drawing>
-              <wp:anchor distT="0" distB="0" distL="114300" distR="114300" simplePos="0" relativeHeight="251659264" behindDoc="0" locked="0" layoutInCell="1" allowOverlap="1" wp14:anchorId="1F626C3C" wp14:editId="34C727E8">
-                <wp:simplePos x="0" y="0"/>
-                <wp:positionH relativeFrom="margin">
-                  <wp:align>center</wp:align>
-                </wp:positionH>
-                <wp:positionV relativeFrom="paragraph">
-                  <wp:posOffset>2653030</wp:posOffset>
-                </wp:positionV>
-                <wp:extent cx="3857625" cy="847725"/>
-                <wp:effectExtent l="0" t="0" r="28575" b="28575"/>
-                <wp:wrapNone/>
-                <wp:docPr id="1" name="Cuadro de texto 1"/>
-                <wp:cNvGraphicFramePr/>
-                <a:graphic xmlns:a="http://schemas.openxmlformats.org/drawingml/2006/main">
-                  <a:graphicData uri="http://schemas.microsoft.com/office/word/2010/wordprocessingShape">
-                    <wps:wsp>
-                      <wps:cNvSpPr txBox="1"/>
-                      <wps:spPr>
-                        <a:xfrm>
-                          <a:off x="0" y="0"/>
-                          <a:ext cx="3857625" cy="847725"/>
-                        </a:xfrm>
-                        <a:prstGeom prst="rect">
-                          <a:avLst/>
-                        </a:prstGeom>
-                        <a:solidFill>
-                          <a:schemeClr val="lt1"/>
-                        </a:solidFill>
-                        <a:ln w="6350">
-                          <a:solidFill>
-                            <a:prstClr val="black"/>
-                          </a:solidFill>
-                        </a:ln>
-                      </wps:spPr>
-                      <wps:txbx>
-                        <w:txbxContent>
-                          <w:p>
-                            <w:pPr>
-                              <w:jc w:val="center"/>
-                              <w:rPr>
-                                <w:sz w:val="96"/>
-                                <w:szCs w:val="96"/>
-                                <w:lang w:val="en-US"/>
-                              </w:rPr>
-                            </w:pPr>
-                            <w:r>
-                              <w:rPr>
-                                <w:sz w:val="96"/>
-                                <w:szCs w:val="96"/>
-                                <w:lang w:val="en-US"/>
-                              </w:rPr>
-                              <w:t>Insertion Sort</w:t>
-                            </w:r>
-                          </w:p>
-                        </w:txbxContent>
-                      </wps:txbx>
-                      <wps:bodyPr rot="0" spcFirstLastPara="0" vertOverflow="overflow" horzOverflow="overflow" vert="horz" wrap="square" lIns="91440" tIns="45720" rIns="91440" bIns="45720" numCol="1" spcCol="0" rtlCol="0" fromWordArt="0" anchor="t" anchorCtr="0" forceAA="0" compatLnSpc="1">
-                        <a:prstTxWarp prst="textNoShape">
-                          <a:avLst/>
-                        </a:prstTxWarp>
-                        <a:noAutofit/>
-                      </wps:bodyPr>
-                    </wps:wsp>
-                  </a:graphicData>
-                </a:graphic>
-                <wp14:sizeRelH relativeFrom="margin">
-                  <wp14:pctWidth>0</wp14:pctWidth>
-                </wp14:sizeRelH>
-                <wp14:sizeRelV relativeFrom="margin">
-                  <wp14:pctHeight>0</wp14:pctHeight>
-                </wp14:sizeRelV>
-              </wp:anchor>
-            </w:drawing>
-          </mc:Choice>
-          <mc:Fallback>
-            <w:pict>
-              <v:shapetype w14:anchorId="1F626C3C" id="_x0000_t202" coordsize="21600,21600" o:spt="202" path="m,l,21600r21600,l21600,xe">
-                <v:stroke joinstyle="miter"/>
-                <v:path gradientshapeok="t" o:connecttype="rect"/>
-              </v:shapetype>
-              <v:shape id="Cuadro de texto 1" o:spid="_x0000_s1031" type="#_x0000_t202" style="position:absolute;margin-left:0;margin-top:208.9pt;width:303.75pt;height:66.75pt;z-index:251659264;visibility:visible;mso-wrap-style:square;mso-width-percent:0;mso-height-percent:0;mso-wrap-distance-left:9pt;mso-wrap-distance-top:0;mso-wrap-distance-right:9pt;mso-wrap-distance-bottom:0;mso-position-horizontal:center;mso-position-horizontal-relative:margin;mso-position-vertical:absolute;mso-position-vertical-relative:text;mso-width-percent:0;mso-height-percent:0;mso-width-relative:margin;mso-height-relative:margin;v-text-anchor:top" o:gfxdata="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" fillcolor="white [3201]" strokeweight=".5pt">
-                <v:textbox>
-                  <w:txbxContent>
-                    <w:p>
-                      <w:pPr>
-                        <w:jc w:val="center"/>
-                        <w:rPr>
-                          <w:sz w:val="96"/>
-                          <w:szCs w:val="96"/>
-                          <w:lang w:val="en-US"/>
-                        </w:rPr>
-                      </w:pPr>
-                      <w:r>
-                        <w:rPr>
-                          <w:sz w:val="96"/>
-                          <w:szCs w:val="96"/>
-                          <w:lang w:val="en-US"/>
-                        </w:rPr>
-                        <w:t>Insertion Sort</w:t>
-                      </w:r>
-                    </w:p>
-                  </w:txbxContent>
-                </v:textbox>
-                <w10:wrap anchorx="margin"/>
-              </v:shape>
             </w:pict>
           </mc:Fallback>
         </mc:AlternateContent>

</xml_diff>